<commit_message>
adding basic camera controls and example raymerching code (written in metal) in the comments of compute shader
</commit_message>
<xml_diff>
--- a/TermProject.docx
+++ b/TermProject.docx
@@ -41,7 +41,7 @@
         <w:t>Using ray marching, a volume rendering technique similar to raytracing, draw a 3D fractal onto the screen.  The program will be able to orbit the volume with a camera and change the color and power</w:t>
       </w:r>
       <w:r>
-        <w:t xml:space="preserve"> (complexity levels)</w:t>
+        <w:t xml:space="preserve"> (complexity)</w:t>
       </w:r>
       <w:r>
         <w:t xml:space="preserve"> of the fractal. The fractal drawn will be a </w:t>
@@ -56,6 +56,9 @@
       </w:r>
       <w:r>
         <w:t>modern graphics hardware</w:t>
+      </w:r>
+      <w:r>
+        <w:t xml:space="preserve"> using a compute shader</w:t>
       </w:r>
       <w:r>
         <w:t xml:space="preserve">.  Finally, the program will utilize Unity3D, a popular game engine, to handle the compilation of compute shaders to different platforms and provide some </w:t>
@@ -86,8 +89,6 @@
       <w:r>
         <w:t>Alex Stiyer</w:t>
       </w:r>
-      <w:bookmarkStart w:id="0" w:name="_GoBack"/>
-      <w:bookmarkEnd w:id="0"/>
     </w:p>
     <w:p/>
     <w:p/>
@@ -151,9 +152,8 @@
           <w:t>https://en.wikipedia.org/wiki/Mandelbulb</w:t>
         </w:r>
       </w:hyperlink>
-      <w:r>
-        <w:t xml:space="preserve"> </w:t>
-      </w:r>
+      <w:bookmarkStart w:id="0" w:name="_GoBack"/>
+      <w:bookmarkEnd w:id="0"/>
     </w:p>
     <w:sectPr>
       <w:pgSz w:w="12240" w:h="15840"/>

</xml_diff>